<commit_message>
Alondra Miranda Aguilera | A01746742
Hice un ejercicio extra
</commit_message>
<xml_diff>
--- a/Mision_02.docx
+++ b/Mision_02.docx
@@ -71,6 +71,14 @@
           <w:szCs w:val="22"/>
         </w:rPr>
         <w:t xml:space="preserve">Nombre: </w:t>
+      </w:r>
+      <w:r>
+        <w:rPr>
+          <w:rFonts w:ascii="Avenir Book" w:eastAsia="Arial Unicode MS" w:hAnsi="Avenir Book" w:cs="Arial Unicode MS"/>
+          <w:sz w:val="22"/>
+          <w:szCs w:val="22"/>
+        </w:rPr>
+        <w:t>Alondra Miranda Aguilera</w:t>
       </w:r>
     </w:p>
     <w:p>
@@ -97,6 +105,24 @@
         </w:rPr>
         <w:t>Grupo:</w:t>
       </w:r>
+      <w:r>
+        <w:rPr>
+          <w:rFonts w:ascii="Avenir Book" w:eastAsia="Arial Unicode MS" w:hAnsi="Avenir Book" w:cs="Arial Unicode MS"/>
+          <w:sz w:val="22"/>
+          <w:szCs w:val="22"/>
+        </w:rPr>
+        <w:t xml:space="preserve"> 8:30 a 10 am </w:t>
+      </w:r>
+      <w:proofErr w:type="spellStart"/>
+      <w:r>
+        <w:rPr>
+          <w:rFonts w:ascii="Avenir Book" w:eastAsia="Arial Unicode MS" w:hAnsi="Avenir Book" w:cs="Arial Unicode MS"/>
+          <w:sz w:val="22"/>
+          <w:szCs w:val="22"/>
+        </w:rPr>
+        <w:t>LuJu</w:t>
+      </w:r>
+      <w:proofErr w:type="spellEnd"/>
     </w:p>
     <w:p>
       <w:pPr>
@@ -918,6 +944,16 @@
               </w:rPr>
               <w:t xml:space="preserve"> </w:t>
             </w:r>
+            <w:r>
+              <w:rPr>
+                <w:rFonts w:ascii="Avenir Book" w:eastAsia="Arial Unicode MS" w:hAnsi="Avenir Book" w:cs="Arial Unicode MS"/>
+                <w:bCs/>
+                <w:sz w:val="20"/>
+                <w:szCs w:val="22"/>
+                <w:lang w:val="es-MX"/>
+              </w:rPr>
+              <w:t>Nombre, matrícula, carrera, escuela de procedencia, descríbete.</w:t>
+            </w:r>
           </w:p>
           <w:p>
             <w:pPr>
@@ -1027,6 +1063,51 @@
                 <w:lang w:val="es-MX"/>
               </w:rPr>
             </w:pPr>
+            <w:r>
+              <w:rPr>
+                <w:rFonts w:ascii="Avenir Book" w:eastAsia="Arial Unicode MS" w:hAnsi="Avenir Book" w:cs="Arial Unicode MS"/>
+                <w:bCs/>
+                <w:noProof/>
+                <w:sz w:val="20"/>
+                <w:szCs w:val="22"/>
+                <w:lang w:val="es-MX"/>
+              </w:rPr>
+              <w:drawing>
+                <wp:inline distT="0" distB="0" distL="0" distR="0" wp14:anchorId="66A77E7E" wp14:editId="52FCA95E">
+                  <wp:extent cx="1095633" cy="2186308"/>
+                  <wp:effectExtent l="0" t="0" r="0" b="0"/>
+                  <wp:docPr id="5" name="Imagen 5"/>
+                  <wp:cNvGraphicFramePr>
+                    <a:graphicFrameLocks xmlns:a="http://schemas.openxmlformats.org/drawingml/2006/main" noChangeAspect="1"/>
+                  </wp:cNvGraphicFramePr>
+                  <a:graphic xmlns:a="http://schemas.openxmlformats.org/drawingml/2006/main">
+                    <a:graphicData uri="http://schemas.openxmlformats.org/drawingml/2006/picture">
+                      <pic:pic xmlns:pic="http://schemas.openxmlformats.org/drawingml/2006/picture">
+                        <pic:nvPicPr>
+                          <pic:cNvPr id="5" name="Captura de Pantalla 2020-02-26 a la(s) 23.58.18.png"/>
+                          <pic:cNvPicPr/>
+                        </pic:nvPicPr>
+                        <pic:blipFill>
+                          <a:blip r:embed="rId5"/>
+                          <a:stretch>
+                            <a:fillRect/>
+                          </a:stretch>
+                        </pic:blipFill>
+                        <pic:spPr>
+                          <a:xfrm>
+                            <a:off x="0" y="0"/>
+                            <a:ext cx="1124103" cy="2243119"/>
+                          </a:xfrm>
+                          <a:prstGeom prst="rect">
+                            <a:avLst/>
+                          </a:prstGeom>
+                        </pic:spPr>
+                      </pic:pic>
+                    </a:graphicData>
+                  </a:graphic>
+                </wp:inline>
+              </w:drawing>
+            </w:r>
           </w:p>
           <w:p>
             <w:pPr>
@@ -1187,6 +1268,7 @@
                 <w:szCs w:val="20"/>
                 <w:lang w:val="es-MX"/>
               </w:rPr>
+              <w:lastRenderedPageBreak/>
               <w:t>Ejemplo de salida</w:t>
             </w:r>
             <w:r>
@@ -1880,6 +1962,16 @@
               </w:rPr>
               <w:t>Entradas:</w:t>
             </w:r>
+            <w:r>
+              <w:rPr>
+                <w:rFonts w:ascii="Avenir Book" w:eastAsia="Arial Unicode MS" w:hAnsi="Avenir Book" w:cs="Arial Unicode MS"/>
+                <w:bCs/>
+                <w:sz w:val="20"/>
+                <w:szCs w:val="22"/>
+                <w:lang w:val="es-MX"/>
+              </w:rPr>
+              <w:t xml:space="preserve"> velocidad</w:t>
+            </w:r>
           </w:p>
           <w:p>
             <w:pPr>
@@ -1902,6 +1994,26 @@
               </w:rPr>
               <w:t>Salidas:</w:t>
             </w:r>
+            <w:r>
+              <w:rPr>
+                <w:rFonts w:ascii="Avenir Book" w:eastAsia="Arial Unicode MS" w:hAnsi="Avenir Book" w:cs="Arial Unicode MS"/>
+                <w:bCs/>
+                <w:sz w:val="20"/>
+                <w:szCs w:val="22"/>
+                <w:lang w:val="es-MX"/>
+              </w:rPr>
+              <w:t xml:space="preserve"> </w:t>
+            </w:r>
+            <w:r>
+              <w:rPr>
+                <w:rFonts w:ascii="Avenir Book" w:eastAsia="Arial Unicode MS" w:hAnsi="Avenir Book" w:cs="Arial Unicode MS"/>
+                <w:bCs/>
+                <w:sz w:val="20"/>
+                <w:szCs w:val="22"/>
+                <w:lang w:val="es-MX"/>
+              </w:rPr>
+              <w:t>distancia</w:t>
+            </w:r>
           </w:p>
           <w:p>
             <w:pPr>
@@ -1936,6 +2048,38 @@
                 <w:lang w:val="es-MX"/>
               </w:rPr>
             </w:pPr>
+            <w:r>
+              <w:rPr>
+                <w:rFonts w:ascii="Avenir Book" w:eastAsia="Arial Unicode MS" w:hAnsi="Avenir Book" w:cs="Arial Unicode MS"/>
+                <w:bCs/>
+                <w:sz w:val="20"/>
+                <w:szCs w:val="22"/>
+                <w:lang w:val="es-MX"/>
+              </w:rPr>
+              <w:t>d=v*t</w:t>
+            </w:r>
+          </w:p>
+          <w:p>
+            <w:pPr>
+              <w:pStyle w:val="Sinespaciado"/>
+              <w:rPr>
+                <w:rFonts w:ascii="Avenir Book" w:eastAsia="Arial Unicode MS" w:hAnsi="Avenir Book" w:cs="Arial Unicode MS"/>
+                <w:bCs/>
+                <w:sz w:val="20"/>
+                <w:szCs w:val="22"/>
+                <w:lang w:val="es-MX"/>
+              </w:rPr>
+            </w:pPr>
+            <w:r>
+              <w:rPr>
+                <w:rFonts w:ascii="Avenir Book" w:eastAsia="Arial Unicode MS" w:hAnsi="Avenir Book" w:cs="Arial Unicode MS"/>
+                <w:bCs/>
+                <w:sz w:val="20"/>
+                <w:szCs w:val="22"/>
+                <w:lang w:val="es-MX"/>
+              </w:rPr>
+              <w:t>t=d/v</w:t>
+            </w:r>
           </w:p>
           <w:p>
             <w:pPr>
@@ -2001,6 +2145,51 @@
                 <w:lang w:val="es-MX"/>
               </w:rPr>
             </w:pPr>
+            <w:r>
+              <w:rPr>
+                <w:rFonts w:ascii="Avenir Book" w:eastAsia="Arial Unicode MS" w:hAnsi="Avenir Book" w:cs="Arial Unicode MS"/>
+                <w:bCs/>
+                <w:noProof/>
+                <w:sz w:val="20"/>
+                <w:szCs w:val="22"/>
+                <w:lang w:val="es-MX"/>
+              </w:rPr>
+              <w:drawing>
+                <wp:inline distT="0" distB="0" distL="0" distR="0" wp14:anchorId="598D1274" wp14:editId="190E5F2E">
+                  <wp:extent cx="1530785" cy="3122140"/>
+                  <wp:effectExtent l="0" t="0" r="6350" b="2540"/>
+                  <wp:docPr id="6" name="Imagen 6"/>
+                  <wp:cNvGraphicFramePr>
+                    <a:graphicFrameLocks xmlns:a="http://schemas.openxmlformats.org/drawingml/2006/main" noChangeAspect="1"/>
+                  </wp:cNvGraphicFramePr>
+                  <a:graphic xmlns:a="http://schemas.openxmlformats.org/drawingml/2006/main">
+                    <a:graphicData uri="http://schemas.openxmlformats.org/drawingml/2006/picture">
+                      <pic:pic xmlns:pic="http://schemas.openxmlformats.org/drawingml/2006/picture">
+                        <pic:nvPicPr>
+                          <pic:cNvPr id="6" name="Captura de Pantalla 2020-02-27 a la(s) 0.09.06.png"/>
+                          <pic:cNvPicPr/>
+                        </pic:nvPicPr>
+                        <pic:blipFill>
+                          <a:blip r:embed="rId6"/>
+                          <a:stretch>
+                            <a:fillRect/>
+                          </a:stretch>
+                        </pic:blipFill>
+                        <pic:spPr>
+                          <a:xfrm>
+                            <a:off x="0" y="0"/>
+                            <a:ext cx="1575353" cy="3213039"/>
+                          </a:xfrm>
+                          <a:prstGeom prst="rect">
+                            <a:avLst/>
+                          </a:prstGeom>
+                        </pic:spPr>
+                      </pic:pic>
+                    </a:graphicData>
+                  </a:graphic>
+                </wp:inline>
+              </w:drawing>
+            </w:r>
           </w:p>
           <w:p>
             <w:pPr>
@@ -2098,17 +2287,6 @@
               </w:rPr>
               <w:t>.</w:t>
             </w:r>
-          </w:p>
-          <w:p>
-            <w:pPr>
-              <w:pStyle w:val="Sinespaciado"/>
-              <w:rPr>
-                <w:rFonts w:ascii="Avenir Book" w:eastAsia="Arial Unicode MS" w:hAnsi="Avenir Book" w:cs="Arial Unicode MS"/>
-                <w:sz w:val="22"/>
-                <w:szCs w:val="22"/>
-                <w:lang w:val="es-MX"/>
-              </w:rPr>
-            </w:pPr>
           </w:p>
         </w:tc>
       </w:tr>
@@ -2161,10 +2339,7 @@
                 <w:lang w:val="es-MX"/>
               </w:rPr>
             </w:pPr>
-          </w:p>
-          <w:p>
-            <w:pPr>
-              <w:pStyle w:val="Sinespaciado"/>
+            <w:r>
               <w:rPr>
                 <w:rFonts w:ascii="Consolas" w:eastAsia="Arial Unicode MS" w:hAnsi="Consolas" w:cs="Arial Unicode MS"/>
                 <w:b/>
@@ -2173,16 +2348,7 @@
                 <w:szCs w:val="22"/>
                 <w:lang w:val="es-MX"/>
               </w:rPr>
-            </w:pPr>
-            <w:r>
-              <w:rPr>
-                <w:rFonts w:ascii="Consolas" w:eastAsia="Arial Unicode MS" w:hAnsi="Consolas" w:cs="Arial Unicode MS"/>
-                <w:b/>
-                <w:bCs/>
-                <w:sz w:val="20"/>
-                <w:szCs w:val="22"/>
-                <w:lang w:val="es-MX"/>
-              </w:rPr>
+              <w:lastRenderedPageBreak/>
               <w:t xml:space="preserve">Velocidad del auto en km/h: </w:t>
             </w:r>
             <w:r>
@@ -2417,17 +2583,6 @@
         </w:tc>
       </w:tr>
     </w:tbl>
-    <w:p>
-      <w:pPr>
-        <w:pStyle w:val="Sinespaciado"/>
-        <w:rPr>
-          <w:rFonts w:ascii="Avenir Book" w:eastAsia="Arial Unicode MS" w:hAnsi="Avenir Book" w:cs="Arial Unicode MS"/>
-          <w:sz w:val="22"/>
-          <w:szCs w:val="22"/>
-          <w:lang w:val="es-MX"/>
-        </w:rPr>
-      </w:pPr>
-    </w:p>
     <w:p>
       <w:pPr>
         <w:pStyle w:val="Sinespaciado"/>
@@ -2814,6 +2969,16 @@
               </w:rPr>
               <w:t>Entradas:</w:t>
             </w:r>
+            <w:r>
+              <w:rPr>
+                <w:rFonts w:ascii="Avenir Book" w:eastAsia="Arial Unicode MS" w:hAnsi="Avenir Book" w:cs="Arial Unicode MS"/>
+                <w:bCs/>
+                <w:sz w:val="20"/>
+                <w:szCs w:val="22"/>
+                <w:lang w:val="es-MX"/>
+              </w:rPr>
+              <w:t xml:space="preserve"> comida</w:t>
+            </w:r>
           </w:p>
           <w:p>
             <w:pPr>
@@ -2836,10 +3001,23 @@
               </w:rPr>
               <w:t>Salidas:</w:t>
             </w:r>
-          </w:p>
-          <w:p>
-            <w:pPr>
-              <w:pStyle w:val="Sinespaciado"/>
+            <w:r>
+              <w:rPr>
+                <w:rFonts w:ascii="Avenir Book" w:eastAsia="Arial Unicode MS" w:hAnsi="Avenir Book" w:cs="Arial Unicode MS"/>
+                <w:bCs/>
+                <w:sz w:val="20"/>
+                <w:szCs w:val="22"/>
+                <w:lang w:val="es-MX"/>
+              </w:rPr>
+              <w:t xml:space="preserve"> subtotal, propina, iva, sumatotal</w:t>
+            </w:r>
+          </w:p>
+          <w:p>
+            <w:pPr>
+              <w:pStyle w:val="Sinespaciado"/>
+              <w:tabs>
+                <w:tab w:val="left" w:pos="1674"/>
+              </w:tabs>
               <w:rPr>
                 <w:rFonts w:ascii="Avenir Book" w:eastAsia="Arial Unicode MS" w:hAnsi="Avenir Book" w:cs="Arial Unicode MS"/>
                 <w:bCs/>
@@ -2858,18 +3036,94 @@
               </w:rPr>
               <w:t>Relación E/S:</w:t>
             </w:r>
-          </w:p>
-          <w:p>
-            <w:pPr>
-              <w:pStyle w:val="Sinespaciado"/>
-              <w:rPr>
-                <w:rFonts w:ascii="Avenir Book" w:eastAsia="Arial Unicode MS" w:hAnsi="Avenir Book" w:cs="Arial Unicode MS"/>
-                <w:bCs/>
-                <w:sz w:val="20"/>
-                <w:szCs w:val="22"/>
-                <w:lang w:val="es-MX"/>
-              </w:rPr>
-            </w:pPr>
+            <w:r>
+              <w:rPr>
+                <w:rFonts w:ascii="Avenir Book" w:eastAsia="Arial Unicode MS" w:hAnsi="Avenir Book" w:cs="Arial Unicode MS"/>
+                <w:bCs/>
+                <w:sz w:val="20"/>
+                <w:szCs w:val="22"/>
+                <w:lang w:val="es-MX"/>
+              </w:rPr>
+              <w:tab/>
+            </w:r>
+          </w:p>
+          <w:p>
+            <w:pPr>
+              <w:pStyle w:val="Sinespaciado"/>
+              <w:numPr>
+                <w:ilvl w:val="0"/>
+                <w:numId w:val="8"/>
+              </w:numPr>
+              <w:rPr>
+                <w:rFonts w:ascii="Avenir Book" w:eastAsia="Arial Unicode MS" w:hAnsi="Avenir Book" w:cs="Arial Unicode MS"/>
+                <w:bCs/>
+                <w:sz w:val="20"/>
+                <w:szCs w:val="22"/>
+                <w:lang w:val="es-MX"/>
+              </w:rPr>
+            </w:pPr>
+            <w:r>
+              <w:rPr>
+                <w:rFonts w:ascii="Avenir Book" w:eastAsia="Arial Unicode MS" w:hAnsi="Avenir Book" w:cs="Arial Unicode MS"/>
+                <w:bCs/>
+                <w:sz w:val="20"/>
+                <w:szCs w:val="22"/>
+                <w:lang w:val="es-MX"/>
+              </w:rPr>
+              <w:t>Propina=comida*0.13</w:t>
+            </w:r>
+          </w:p>
+          <w:p>
+            <w:pPr>
+              <w:pStyle w:val="Sinespaciado"/>
+              <w:numPr>
+                <w:ilvl w:val="0"/>
+                <w:numId w:val="8"/>
+              </w:numPr>
+              <w:rPr>
+                <w:rFonts w:ascii="Avenir Book" w:eastAsia="Arial Unicode MS" w:hAnsi="Avenir Book" w:cs="Arial Unicode MS"/>
+                <w:bCs/>
+                <w:sz w:val="20"/>
+                <w:szCs w:val="22"/>
+                <w:lang w:val="es-MX"/>
+              </w:rPr>
+            </w:pPr>
+            <w:r>
+              <w:rPr>
+                <w:rFonts w:ascii="Avenir Book" w:eastAsia="Arial Unicode MS" w:hAnsi="Avenir Book" w:cs="Arial Unicode MS"/>
+                <w:bCs/>
+                <w:sz w:val="20"/>
+                <w:szCs w:val="22"/>
+                <w:lang w:val="es-MX"/>
+              </w:rPr>
+              <w:t>IVA=comida*0.16</w:t>
+            </w:r>
+          </w:p>
+          <w:p>
+            <w:pPr>
+              <w:pStyle w:val="Sinespaciado"/>
+              <w:numPr>
+                <w:ilvl w:val="0"/>
+                <w:numId w:val="8"/>
+              </w:numPr>
+              <w:rPr>
+                <w:rFonts w:ascii="Avenir Book" w:eastAsia="Arial Unicode MS" w:hAnsi="Avenir Book" w:cs="Arial Unicode MS"/>
+                <w:bCs/>
+                <w:sz w:val="20"/>
+                <w:szCs w:val="22"/>
+                <w:lang w:val="es-MX"/>
+              </w:rPr>
+            </w:pPr>
+            <w:r>
+              <w:rPr>
+                <w:rFonts w:ascii="Avenir Book" w:eastAsia="Arial Unicode MS" w:hAnsi="Avenir Book" w:cs="Arial Unicode MS"/>
+                <w:bCs/>
+                <w:sz w:val="20"/>
+                <w:szCs w:val="22"/>
+                <w:lang w:val="es-MX"/>
+              </w:rPr>
+              <w:t>Total=comida+iva+propina</w:t>
+            </w:r>
           </w:p>
           <w:p>
             <w:pPr>
@@ -2935,39 +3189,83 @@
                 <w:lang w:val="es-MX"/>
               </w:rPr>
             </w:pPr>
-          </w:p>
-          <w:p>
-            <w:pPr>
-              <w:pStyle w:val="Sinespaciado"/>
-              <w:rPr>
-                <w:rFonts w:ascii="Avenir Book" w:eastAsia="Arial Unicode MS" w:hAnsi="Avenir Book" w:cs="Arial Unicode MS"/>
-                <w:bCs/>
-                <w:sz w:val="20"/>
-                <w:szCs w:val="22"/>
-                <w:lang w:val="es-MX"/>
-              </w:rPr>
-            </w:pPr>
-          </w:p>
-          <w:p>
-            <w:pPr>
-              <w:pStyle w:val="Sinespaciado"/>
-              <w:rPr>
-                <w:rFonts w:ascii="Avenir Book" w:eastAsia="Arial Unicode MS" w:hAnsi="Avenir Book" w:cs="Arial Unicode MS"/>
-                <w:bCs/>
-                <w:sz w:val="20"/>
-                <w:szCs w:val="22"/>
-                <w:lang w:val="es-MX"/>
-              </w:rPr>
-            </w:pPr>
-            <w:r>
-              <w:rPr>
-                <w:rFonts w:ascii="Avenir Book" w:eastAsia="Arial Unicode MS" w:hAnsi="Avenir Book" w:cs="Arial Unicode MS"/>
-                <w:bCs/>
-                <w:sz w:val="20"/>
-                <w:szCs w:val="22"/>
-                <w:lang w:val="es-MX"/>
-              </w:rPr>
-              <w:lastRenderedPageBreak/>
+            <w:r>
+              <w:rPr>
+                <w:rFonts w:ascii="Avenir Book" w:eastAsia="Arial Unicode MS" w:hAnsi="Avenir Book" w:cs="Arial Unicode MS"/>
+                <w:bCs/>
+                <w:noProof/>
+                <w:sz w:val="20"/>
+                <w:szCs w:val="22"/>
+                <w:lang w:val="es-MX"/>
+              </w:rPr>
+              <w:drawing>
+                <wp:inline distT="0" distB="0" distL="0" distR="0" wp14:anchorId="3D5FAE74" wp14:editId="1EA8B340">
+                  <wp:extent cx="2060835" cy="3196281"/>
+                  <wp:effectExtent l="0" t="0" r="0" b="4445"/>
+                  <wp:docPr id="8" name="Imagen 8"/>
+                  <wp:cNvGraphicFramePr>
+                    <a:graphicFrameLocks xmlns:a="http://schemas.openxmlformats.org/drawingml/2006/main" noChangeAspect="1"/>
+                  </wp:cNvGraphicFramePr>
+                  <a:graphic xmlns:a="http://schemas.openxmlformats.org/drawingml/2006/main">
+                    <a:graphicData uri="http://schemas.openxmlformats.org/drawingml/2006/picture">
+                      <pic:pic xmlns:pic="http://schemas.openxmlformats.org/drawingml/2006/picture">
+                        <pic:nvPicPr>
+                          <pic:cNvPr id="8" name="Captura de Pantalla 2020-02-27 a la(s) 0.29.47.png"/>
+                          <pic:cNvPicPr/>
+                        </pic:nvPicPr>
+                        <pic:blipFill>
+                          <a:blip r:embed="rId7"/>
+                          <a:stretch>
+                            <a:fillRect/>
+                          </a:stretch>
+                        </pic:blipFill>
+                        <pic:spPr>
+                          <a:xfrm>
+                            <a:off x="0" y="0"/>
+                            <a:ext cx="2085712" cy="3234865"/>
+                          </a:xfrm>
+                          <a:prstGeom prst="rect">
+                            <a:avLst/>
+                          </a:prstGeom>
+                        </pic:spPr>
+                      </pic:pic>
+                    </a:graphicData>
+                  </a:graphic>
+                </wp:inline>
+              </w:drawing>
+            </w:r>
+          </w:p>
+          <w:p>
+            <w:pPr>
+              <w:pStyle w:val="Sinespaciado"/>
+              <w:rPr>
+                <w:rFonts w:ascii="Avenir Book" w:eastAsia="Arial Unicode MS" w:hAnsi="Avenir Book" w:cs="Arial Unicode MS"/>
+                <w:bCs/>
+                <w:sz w:val="20"/>
+                <w:szCs w:val="22"/>
+                <w:lang w:val="es-MX"/>
+              </w:rPr>
+            </w:pPr>
+          </w:p>
+          <w:p>
+            <w:pPr>
+              <w:pStyle w:val="Sinespaciado"/>
+              <w:rPr>
+                <w:rFonts w:ascii="Avenir Book" w:eastAsia="Arial Unicode MS" w:hAnsi="Avenir Book" w:cs="Arial Unicode MS"/>
+                <w:bCs/>
+                <w:sz w:val="20"/>
+                <w:szCs w:val="22"/>
+                <w:lang w:val="es-MX"/>
+              </w:rPr>
+            </w:pPr>
+            <w:r>
+              <w:rPr>
+                <w:rFonts w:ascii="Avenir Book" w:eastAsia="Arial Unicode MS" w:hAnsi="Avenir Book" w:cs="Arial Unicode MS"/>
+                <w:bCs/>
+                <w:sz w:val="20"/>
+                <w:szCs w:val="22"/>
+                <w:lang w:val="es-MX"/>
+              </w:rPr>
               <w:t xml:space="preserve">El programa lo </w:t>
             </w:r>
             <w:r>
@@ -3040,7 +3338,8 @@
               <w:pStyle w:val="Sinespaciado"/>
               <w:rPr>
                 <w:rFonts w:ascii="Avenir Book" w:eastAsia="Arial Unicode MS" w:hAnsi="Avenir Book" w:cs="Arial Unicode MS"/>
-                <w:sz w:val="22"/>
+                <w:bCs/>
+                <w:sz w:val="20"/>
                 <w:szCs w:val="22"/>
                 <w:lang w:val="es-MX"/>
               </w:rPr>
@@ -3504,28 +3803,6 @@
         </w:tc>
       </w:tr>
     </w:tbl>
-    <w:p>
-      <w:pPr>
-        <w:pStyle w:val="Sinespaciado"/>
-        <w:rPr>
-          <w:rFonts w:ascii="Avenir Book" w:eastAsia="Arial Unicode MS" w:hAnsi="Avenir Book" w:cs="Arial Unicode MS"/>
-          <w:sz w:val="22"/>
-          <w:szCs w:val="22"/>
-          <w:lang w:val="es-MX"/>
-        </w:rPr>
-      </w:pPr>
-    </w:p>
-    <w:p>
-      <w:pPr>
-        <w:pStyle w:val="Sinespaciado"/>
-        <w:rPr>
-          <w:rFonts w:ascii="Avenir Book" w:eastAsia="Arial Unicode MS" w:hAnsi="Avenir Book" w:cs="Arial Unicode MS"/>
-          <w:sz w:val="22"/>
-          <w:szCs w:val="22"/>
-          <w:lang w:val="es-MX"/>
-        </w:rPr>
-      </w:pPr>
-    </w:p>
     <w:p>
       <w:pPr>
         <w:pStyle w:val="Sinespaciado"/>
@@ -3873,6 +4150,16 @@
               </w:rPr>
               <w:t>Entradas:</w:t>
             </w:r>
+            <w:r>
+              <w:rPr>
+                <w:rFonts w:ascii="Avenir Book" w:eastAsia="Arial Unicode MS" w:hAnsi="Avenir Book" w:cs="Arial Unicode MS"/>
+                <w:bCs/>
+                <w:sz w:val="20"/>
+                <w:szCs w:val="22"/>
+                <w:lang w:val="es-MX"/>
+              </w:rPr>
+              <w:t xml:space="preserve"> hombres, mujeres</w:t>
+            </w:r>
           </w:p>
           <w:p>
             <w:pPr>
@@ -3895,6 +4182,16 @@
               </w:rPr>
               <w:t>Salidas:</w:t>
             </w:r>
+            <w:r>
+              <w:rPr>
+                <w:rFonts w:ascii="Avenir Book" w:eastAsia="Arial Unicode MS" w:hAnsi="Avenir Book" w:cs="Arial Unicode MS"/>
+                <w:bCs/>
+                <w:sz w:val="20"/>
+                <w:szCs w:val="22"/>
+                <w:lang w:val="es-MX"/>
+              </w:rPr>
+              <w:t xml:space="preserve"> total, porcentaje mujeres, pocentaje hombres</w:t>
+            </w:r>
           </w:p>
           <w:p>
             <w:pPr>
@@ -3921,6 +4218,88 @@
           <w:p>
             <w:pPr>
               <w:pStyle w:val="Sinespaciado"/>
+              <w:numPr>
+                <w:ilvl w:val="0"/>
+                <w:numId w:val="8"/>
+              </w:numPr>
+              <w:rPr>
+                <w:rFonts w:ascii="Avenir Book" w:eastAsia="Arial Unicode MS" w:hAnsi="Avenir Book" w:cs="Arial Unicode MS"/>
+                <w:bCs/>
+                <w:sz w:val="20"/>
+                <w:szCs w:val="22"/>
+                <w:lang w:val="es-MX"/>
+              </w:rPr>
+            </w:pPr>
+            <w:r>
+              <w:rPr>
+                <w:rFonts w:ascii="Avenir Book" w:eastAsia="Arial Unicode MS" w:hAnsi="Avenir Book" w:cs="Arial Unicode MS"/>
+                <w:bCs/>
+                <w:sz w:val="20"/>
+                <w:szCs w:val="22"/>
+                <w:lang w:val="es-MX"/>
+              </w:rPr>
+              <w:t>Total= hombres + mujeres</w:t>
+            </w:r>
+          </w:p>
+          <w:p>
+            <w:pPr>
+              <w:pStyle w:val="Sinespaciado"/>
+              <w:numPr>
+                <w:ilvl w:val="0"/>
+                <w:numId w:val="8"/>
+              </w:numPr>
+              <w:rPr>
+                <w:rFonts w:ascii="Avenir Book" w:eastAsia="Arial Unicode MS" w:hAnsi="Avenir Book" w:cs="Arial Unicode MS"/>
+                <w:bCs/>
+                <w:sz w:val="20"/>
+                <w:szCs w:val="22"/>
+                <w:lang w:val="es-MX"/>
+              </w:rPr>
+            </w:pPr>
+            <w:r>
+              <w:rPr>
+                <w:rFonts w:ascii="Avenir Book" w:eastAsia="Arial Unicode MS" w:hAnsi="Avenir Book" w:cs="Arial Unicode MS"/>
+                <w:bCs/>
+                <w:sz w:val="20"/>
+                <w:szCs w:val="22"/>
+                <w:lang w:val="es-MX"/>
+              </w:rPr>
+              <w:t>porcentajeh=(hombres*100)/inscritos</w:t>
+            </w:r>
+          </w:p>
+          <w:p>
+            <w:pPr>
+              <w:pStyle w:val="Sinespaciado"/>
+              <w:numPr>
+                <w:ilvl w:val="0"/>
+                <w:numId w:val="8"/>
+              </w:numPr>
+              <w:rPr>
+                <w:rFonts w:ascii="Avenir Book" w:eastAsia="Arial Unicode MS" w:hAnsi="Avenir Book" w:cs="Arial Unicode MS"/>
+                <w:bCs/>
+                <w:sz w:val="20"/>
+                <w:szCs w:val="22"/>
+                <w:lang w:val="es-MX"/>
+              </w:rPr>
+            </w:pPr>
+            <w:r>
+              <w:rPr>
+                <w:rFonts w:ascii="Avenir Book" w:eastAsia="Arial Unicode MS" w:hAnsi="Avenir Book" w:cs="Arial Unicode MS"/>
+                <w:bCs/>
+                <w:sz w:val="20"/>
+                <w:szCs w:val="22"/>
+                <w:lang w:val="es-MX"/>
+              </w:rPr>
+              <w:t>porcentajem=(mujeres*100)/inscritos</w:t>
+            </w:r>
+          </w:p>
+          <w:p>
+            <w:pPr>
+              <w:pStyle w:val="Sinespaciado"/>
+              <w:numPr>
+                <w:ilvl w:val="0"/>
+                <w:numId w:val="8"/>
+              </w:numPr>
               <w:rPr>
                 <w:rFonts w:ascii="Avenir Book" w:eastAsia="Arial Unicode MS" w:hAnsi="Avenir Book" w:cs="Arial Unicode MS"/>
                 <w:bCs/>
@@ -3994,6 +4373,52 @@
                 <w:lang w:val="es-MX"/>
               </w:rPr>
             </w:pPr>
+            <w:r>
+              <w:rPr>
+                <w:rFonts w:ascii="Avenir Book" w:eastAsia="Arial Unicode MS" w:hAnsi="Avenir Book" w:cs="Arial Unicode MS"/>
+                <w:bCs/>
+                <w:noProof/>
+                <w:sz w:val="20"/>
+                <w:szCs w:val="22"/>
+                <w:lang w:val="es-MX"/>
+              </w:rPr>
+              <w:lastRenderedPageBreak/>
+              <w:drawing>
+                <wp:inline distT="0" distB="0" distL="0" distR="0" wp14:anchorId="736003EF" wp14:editId="54E3100E">
+                  <wp:extent cx="1667528" cy="3130378"/>
+                  <wp:effectExtent l="0" t="0" r="0" b="0"/>
+                  <wp:docPr id="9" name="Imagen 9"/>
+                  <wp:cNvGraphicFramePr>
+                    <a:graphicFrameLocks xmlns:a="http://schemas.openxmlformats.org/drawingml/2006/main" noChangeAspect="1"/>
+                  </wp:cNvGraphicFramePr>
+                  <a:graphic xmlns:a="http://schemas.openxmlformats.org/drawingml/2006/main">
+                    <a:graphicData uri="http://schemas.openxmlformats.org/drawingml/2006/picture">
+                      <pic:pic xmlns:pic="http://schemas.openxmlformats.org/drawingml/2006/picture">
+                        <pic:nvPicPr>
+                          <pic:cNvPr id="9" name="Captura de Pantalla 2020-02-27 a la(s) 8.55.32.png"/>
+                          <pic:cNvPicPr/>
+                        </pic:nvPicPr>
+                        <pic:blipFill>
+                          <a:blip r:embed="rId8"/>
+                          <a:stretch>
+                            <a:fillRect/>
+                          </a:stretch>
+                        </pic:blipFill>
+                        <pic:spPr>
+                          <a:xfrm>
+                            <a:off x="0" y="0"/>
+                            <a:ext cx="1679926" cy="3153651"/>
+                          </a:xfrm>
+                          <a:prstGeom prst="rect">
+                            <a:avLst/>
+                          </a:prstGeom>
+                        </pic:spPr>
+                      </pic:pic>
+                    </a:graphicData>
+                  </a:graphic>
+                </wp:inline>
+              </w:drawing>
+            </w:r>
           </w:p>
           <w:p>
             <w:pPr>
@@ -4141,6 +4566,7 @@
                 <w:szCs w:val="20"/>
                 <w:lang w:val="es-MX"/>
               </w:rPr>
+              <w:lastRenderedPageBreak/>
               <w:t>Ejemplo de salida</w:t>
             </w:r>
             <w:r>
@@ -4682,7 +5108,7 @@
                     </pic:cNvPicPr>
                   </pic:nvPicPr>
                   <pic:blipFill>
-                    <a:blip r:embed="rId5">
+                    <a:blip r:embed="rId9">
                       <a:extLst>
                         <a:ext uri="{28A0092B-C50C-407E-A947-70E740481C1C}">
                           <a14:useLocalDpi xmlns:a14="http://schemas.microsoft.com/office/drawing/2010/main" val="0"/>
@@ -4749,7 +5175,7 @@
                     <pic:cNvPicPr/>
                   </pic:nvPicPr>
                   <pic:blipFill>
-                    <a:blip r:embed="rId6"/>
+                    <a:blip r:embed="rId10"/>
                     <a:stretch>
                       <a:fillRect/>
                     </a:stretch>
@@ -4857,6 +5283,36 @@
               </w:rPr>
               <w:t>Entradas:</w:t>
             </w:r>
+            <w:r>
+              <w:rPr>
+                <w:rFonts w:ascii="Avenir Book" w:eastAsia="Arial Unicode MS" w:hAnsi="Avenir Book" w:cs="Arial Unicode MS"/>
+                <w:bCs/>
+                <w:sz w:val="20"/>
+                <w:szCs w:val="22"/>
+                <w:lang w:val="es-MX"/>
+              </w:rPr>
+              <w:t xml:space="preserve"> X1, Y1, </w:t>
+            </w:r>
+            <w:r>
+              <w:rPr>
+                <w:rFonts w:ascii="Avenir Book" w:eastAsia="Arial Unicode MS" w:hAnsi="Avenir Book" w:cs="Arial Unicode MS"/>
+                <w:bCs/>
+                <w:sz w:val="20"/>
+                <w:szCs w:val="22"/>
+                <w:lang w:val="es-MX"/>
+              </w:rPr>
+              <w:t>X2,</w:t>
+            </w:r>
+            <w:r>
+              <w:rPr>
+                <w:rFonts w:ascii="Avenir Book" w:eastAsia="Arial Unicode MS" w:hAnsi="Avenir Book" w:cs="Arial Unicode MS"/>
+                <w:bCs/>
+                <w:sz w:val="20"/>
+                <w:szCs w:val="22"/>
+                <w:lang w:val="es-MX"/>
+              </w:rPr>
+              <w:t xml:space="preserve"> Y2</w:t>
+            </w:r>
           </w:p>
           <w:p>
             <w:pPr>
@@ -4879,6 +5335,16 @@
               </w:rPr>
               <w:t>Salidas:</w:t>
             </w:r>
+            <w:r>
+              <w:rPr>
+                <w:rFonts w:ascii="Avenir Book" w:eastAsia="Arial Unicode MS" w:hAnsi="Avenir Book" w:cs="Arial Unicode MS"/>
+                <w:bCs/>
+                <w:sz w:val="20"/>
+                <w:szCs w:val="22"/>
+                <w:lang w:val="es-MX"/>
+              </w:rPr>
+              <w:t xml:space="preserve"> distancia</w:t>
+            </w:r>
           </w:p>
           <w:p>
             <w:pPr>
@@ -4901,18 +5367,16 @@
               </w:rPr>
               <w:t>Relación E/S:</w:t>
             </w:r>
-          </w:p>
-          <w:p>
-            <w:pPr>
-              <w:pStyle w:val="Sinespaciado"/>
-              <w:rPr>
-                <w:rFonts w:ascii="Avenir Book" w:eastAsia="Arial Unicode MS" w:hAnsi="Avenir Book" w:cs="Arial Unicode MS"/>
-                <w:bCs/>
-                <w:sz w:val="20"/>
-                <w:szCs w:val="22"/>
-                <w:lang w:val="es-MX"/>
-              </w:rPr>
-            </w:pPr>
+            <w:r>
+              <w:rPr>
+                <w:rFonts w:ascii="Avenir Book" w:eastAsia="Arial Unicode MS" w:hAnsi="Avenir Book" w:cs="Arial Unicode MS"/>
+                <w:bCs/>
+                <w:sz w:val="20"/>
+                <w:szCs w:val="22"/>
+                <w:lang w:val="es-MX"/>
+              </w:rPr>
+              <w:t xml:space="preserve"> distancia= (((X2-X1)**2)+((Y2-Y1)**2)))**0.5</w:t>
+            </w:r>
           </w:p>
           <w:p>
             <w:pPr>
@@ -4978,6 +5442,51 @@
                 <w:lang w:val="es-MX"/>
               </w:rPr>
             </w:pPr>
+            <w:r>
+              <w:rPr>
+                <w:rFonts w:ascii="Avenir Book" w:eastAsia="Arial Unicode MS" w:hAnsi="Avenir Book" w:cs="Arial Unicode MS"/>
+                <w:bCs/>
+                <w:noProof/>
+                <w:sz w:val="20"/>
+                <w:szCs w:val="22"/>
+                <w:lang w:val="es-MX"/>
+              </w:rPr>
+              <w:drawing>
+                <wp:inline distT="0" distB="0" distL="0" distR="0" wp14:anchorId="111FEC73" wp14:editId="30B37F08">
+                  <wp:extent cx="3353038" cy="4028303"/>
+                  <wp:effectExtent l="0" t="0" r="0" b="0"/>
+                  <wp:docPr id="10" name="Imagen 10"/>
+                  <wp:cNvGraphicFramePr>
+                    <a:graphicFrameLocks xmlns:a="http://schemas.openxmlformats.org/drawingml/2006/main" noChangeAspect="1"/>
+                  </wp:cNvGraphicFramePr>
+                  <a:graphic xmlns:a="http://schemas.openxmlformats.org/drawingml/2006/main">
+                    <a:graphicData uri="http://schemas.openxmlformats.org/drawingml/2006/picture">
+                      <pic:pic xmlns:pic="http://schemas.openxmlformats.org/drawingml/2006/picture">
+                        <pic:nvPicPr>
+                          <pic:cNvPr id="10" name="Captura de Pantalla 2020-02-27 a la(s) 9.33.45.png"/>
+                          <pic:cNvPicPr/>
+                        </pic:nvPicPr>
+                        <pic:blipFill>
+                          <a:blip r:embed="rId11"/>
+                          <a:stretch>
+                            <a:fillRect/>
+                          </a:stretch>
+                        </pic:blipFill>
+                        <pic:spPr>
+                          <a:xfrm>
+                            <a:off x="0" y="0"/>
+                            <a:ext cx="3359592" cy="4036177"/>
+                          </a:xfrm>
+                          <a:prstGeom prst="rect">
+                            <a:avLst/>
+                          </a:prstGeom>
+                        </pic:spPr>
+                      </pic:pic>
+                    </a:graphicData>
+                  </a:graphic>
+                </wp:inline>
+              </w:drawing>
+            </w:r>
           </w:p>
           <w:p>
             <w:pPr>
@@ -5115,17 +5624,6 @@
               </w:rPr>
               <w:t>.</w:t>
             </w:r>
-          </w:p>
-          <w:p>
-            <w:pPr>
-              <w:pStyle w:val="Sinespaciado"/>
-              <w:rPr>
-                <w:rFonts w:ascii="Avenir Book" w:eastAsia="Arial Unicode MS" w:hAnsi="Avenir Book" w:cs="Arial Unicode MS"/>
-                <w:sz w:val="22"/>
-                <w:szCs w:val="22"/>
-                <w:lang w:val="es-MX"/>
-              </w:rPr>
-            </w:pPr>
           </w:p>
         </w:tc>
       </w:tr>
@@ -5608,6 +6106,16 @@
               </w:rPr>
               <w:t>Entradas:</w:t>
             </w:r>
+            <w:r>
+              <w:rPr>
+                <w:rFonts w:ascii="Avenir Book" w:eastAsia="Arial Unicode MS" w:hAnsi="Avenir Book" w:cs="Arial Unicode MS"/>
+                <w:bCs/>
+                <w:sz w:val="20"/>
+                <w:szCs w:val="22"/>
+                <w:lang w:val="es-MX"/>
+              </w:rPr>
+              <w:t xml:space="preserve"> cantidadgalletas</w:t>
+            </w:r>
           </w:p>
           <w:p>
             <w:pPr>
@@ -5630,61 +6138,73 @@
               </w:rPr>
               <w:t>Salidas:</w:t>
             </w:r>
-          </w:p>
-          <w:p>
-            <w:pPr>
-              <w:pStyle w:val="Sinespaciado"/>
-              <w:rPr>
-                <w:rFonts w:ascii="Avenir Book" w:eastAsia="Arial Unicode MS" w:hAnsi="Avenir Book" w:cs="Arial Unicode MS"/>
-                <w:bCs/>
-                <w:sz w:val="20"/>
-                <w:szCs w:val="22"/>
-                <w:lang w:val="es-MX"/>
-              </w:rPr>
-            </w:pPr>
-            <w:r>
-              <w:rPr>
-                <w:rFonts w:ascii="Avenir Book" w:eastAsia="Arial Unicode MS" w:hAnsi="Avenir Book" w:cs="Arial Unicode MS"/>
-                <w:bCs/>
-                <w:sz w:val="20"/>
-                <w:szCs w:val="22"/>
-                <w:lang w:val="es-MX"/>
-              </w:rPr>
+            <w:r>
+              <w:rPr>
+                <w:rFonts w:ascii="Avenir Book" w:eastAsia="Arial Unicode MS" w:hAnsi="Avenir Book" w:cs="Arial Unicode MS"/>
+                <w:bCs/>
+                <w:sz w:val="20"/>
+                <w:szCs w:val="22"/>
+                <w:lang w:val="es-MX"/>
+              </w:rPr>
+              <w:t xml:space="preserve"> azucar, mantequilla, harina</w:t>
+            </w:r>
+          </w:p>
+          <w:p>
+            <w:pPr>
+              <w:pStyle w:val="Sinespaciado"/>
+              <w:rPr>
+                <w:rFonts w:ascii="Avenir Book" w:eastAsia="Arial Unicode MS" w:hAnsi="Avenir Book" w:cs="Arial Unicode MS"/>
+                <w:bCs/>
+                <w:sz w:val="20"/>
+                <w:szCs w:val="22"/>
+                <w:lang w:val="es-MX"/>
+              </w:rPr>
+            </w:pPr>
+            <w:r>
+              <w:rPr>
+                <w:rFonts w:ascii="Avenir Book" w:eastAsia="Arial Unicode MS" w:hAnsi="Avenir Book" w:cs="Arial Unicode MS"/>
+                <w:bCs/>
+                <w:sz w:val="20"/>
+                <w:szCs w:val="22"/>
+                <w:lang w:val="es-MX"/>
+              </w:rPr>
+              <w:lastRenderedPageBreak/>
               <w:t>Relación E/S:</w:t>
             </w:r>
-          </w:p>
-          <w:p>
-            <w:pPr>
-              <w:pStyle w:val="Sinespaciado"/>
-              <w:rPr>
-                <w:rFonts w:ascii="Avenir Book" w:eastAsia="Arial Unicode MS" w:hAnsi="Avenir Book" w:cs="Arial Unicode MS"/>
-                <w:bCs/>
-                <w:sz w:val="20"/>
-                <w:szCs w:val="22"/>
-                <w:lang w:val="es-MX"/>
-              </w:rPr>
-            </w:pPr>
-          </w:p>
-          <w:p>
-            <w:pPr>
-              <w:pStyle w:val="Sinespaciado"/>
-              <w:rPr>
-                <w:rFonts w:ascii="Avenir Book" w:eastAsia="Arial Unicode MS" w:hAnsi="Avenir Book" w:cs="Arial Unicode MS"/>
-                <w:bCs/>
-                <w:sz w:val="20"/>
-                <w:szCs w:val="22"/>
-                <w:lang w:val="es-MX"/>
-              </w:rPr>
-            </w:pPr>
-            <w:r>
-              <w:rPr>
-                <w:rFonts w:ascii="Avenir Book" w:eastAsia="Arial Unicode MS" w:hAnsi="Avenir Book" w:cs="Arial Unicode MS"/>
-                <w:bCs/>
-                <w:sz w:val="20"/>
-                <w:szCs w:val="22"/>
-                <w:lang w:val="es-MX"/>
-              </w:rPr>
-              <w:lastRenderedPageBreak/>
+            <w:bookmarkStart w:id="0" w:name="_GoBack"/>
+            <w:bookmarkEnd w:id="0"/>
+          </w:p>
+          <w:p>
+            <w:pPr>
+              <w:pStyle w:val="Sinespaciado"/>
+              <w:rPr>
+                <w:rFonts w:ascii="Avenir Book" w:eastAsia="Arial Unicode MS" w:hAnsi="Avenir Book" w:cs="Arial Unicode MS"/>
+                <w:bCs/>
+                <w:sz w:val="20"/>
+                <w:szCs w:val="22"/>
+                <w:lang w:val="es-MX"/>
+              </w:rPr>
+            </w:pPr>
+          </w:p>
+          <w:p>
+            <w:pPr>
+              <w:pStyle w:val="Sinespaciado"/>
+              <w:rPr>
+                <w:rFonts w:ascii="Avenir Book" w:eastAsia="Arial Unicode MS" w:hAnsi="Avenir Book" w:cs="Arial Unicode MS"/>
+                <w:bCs/>
+                <w:sz w:val="20"/>
+                <w:szCs w:val="22"/>
+                <w:lang w:val="es-MX"/>
+              </w:rPr>
+            </w:pPr>
+            <w:r>
+              <w:rPr>
+                <w:rFonts w:ascii="Avenir Book" w:eastAsia="Arial Unicode MS" w:hAnsi="Avenir Book" w:cs="Arial Unicode MS"/>
+                <w:bCs/>
+                <w:sz w:val="20"/>
+                <w:szCs w:val="22"/>
+                <w:lang w:val="es-MX"/>
+              </w:rPr>
               <w:t xml:space="preserve">Inserta aquí la imagen con el </w:t>
             </w:r>
             <w:r>
@@ -6784,8 +7304,6 @@
         </w:rPr>
         <w:t xml:space="preserve"> Además, los primeros 5 en entregarla obtienen 100 XP.</w:t>
       </w:r>
-      <w:bookmarkStart w:id="0" w:name="_GoBack"/>
-      <w:bookmarkEnd w:id="0"/>
     </w:p>
     <w:sectPr>
       <w:type w:val="continuous"/>
@@ -7402,6 +7920,119 @@
     </w:lvl>
   </w:abstractNum>
   <w:abstractNum w:abstractNumId="5" w15:restartNumberingAfterBreak="0">
+    <w:nsid w:val="558A52A8"/>
+    <w:multiLevelType w:val="hybridMultilevel"/>
+    <w:tmpl w:val="A2CE342A"/>
+    <w:lvl w:ilvl="0" w:tplc="9D987966">
+      <w:start w:val="1"/>
+      <w:numFmt w:val="bullet"/>
+      <w:lvlText w:val="-"/>
+      <w:lvlJc w:val="left"/>
+      <w:pPr>
+        <w:ind w:left="720" w:hanging="360"/>
+      </w:pPr>
+      <w:rPr>
+        <w:rFonts w:ascii="Avenir Book" w:eastAsia="Arial Unicode MS" w:hAnsi="Avenir Book" w:cs="Arial Unicode MS" w:hint="default"/>
+      </w:rPr>
+    </w:lvl>
+    <w:lvl w:ilvl="1" w:tplc="080A0003" w:tentative="1">
+      <w:start w:val="1"/>
+      <w:numFmt w:val="bullet"/>
+      <w:lvlText w:val="o"/>
+      <w:lvlJc w:val="left"/>
+      <w:pPr>
+        <w:ind w:left="1440" w:hanging="360"/>
+      </w:pPr>
+      <w:rPr>
+        <w:rFonts w:ascii="Courier New" w:hAnsi="Courier New" w:hint="default"/>
+      </w:rPr>
+    </w:lvl>
+    <w:lvl w:ilvl="2" w:tplc="080A0005" w:tentative="1">
+      <w:start w:val="1"/>
+      <w:numFmt w:val="bullet"/>
+      <w:lvlText w:val=""/>
+      <w:lvlJc w:val="left"/>
+      <w:pPr>
+        <w:ind w:left="2160" w:hanging="360"/>
+      </w:pPr>
+      <w:rPr>
+        <w:rFonts w:ascii="Wingdings" w:hAnsi="Wingdings" w:hint="default"/>
+      </w:rPr>
+    </w:lvl>
+    <w:lvl w:ilvl="3" w:tplc="080A0001" w:tentative="1">
+      <w:start w:val="1"/>
+      <w:numFmt w:val="bullet"/>
+      <w:lvlText w:val=""/>
+      <w:lvlJc w:val="left"/>
+      <w:pPr>
+        <w:ind w:left="2880" w:hanging="360"/>
+      </w:pPr>
+      <w:rPr>
+        <w:rFonts w:ascii="Symbol" w:hAnsi="Symbol" w:hint="default"/>
+      </w:rPr>
+    </w:lvl>
+    <w:lvl w:ilvl="4" w:tplc="080A0003" w:tentative="1">
+      <w:start w:val="1"/>
+      <w:numFmt w:val="bullet"/>
+      <w:lvlText w:val="o"/>
+      <w:lvlJc w:val="left"/>
+      <w:pPr>
+        <w:ind w:left="3600" w:hanging="360"/>
+      </w:pPr>
+      <w:rPr>
+        <w:rFonts w:ascii="Courier New" w:hAnsi="Courier New" w:hint="default"/>
+      </w:rPr>
+    </w:lvl>
+    <w:lvl w:ilvl="5" w:tplc="080A0005" w:tentative="1">
+      <w:start w:val="1"/>
+      <w:numFmt w:val="bullet"/>
+      <w:lvlText w:val=""/>
+      <w:lvlJc w:val="left"/>
+      <w:pPr>
+        <w:ind w:left="4320" w:hanging="360"/>
+      </w:pPr>
+      <w:rPr>
+        <w:rFonts w:ascii="Wingdings" w:hAnsi="Wingdings" w:hint="default"/>
+      </w:rPr>
+    </w:lvl>
+    <w:lvl w:ilvl="6" w:tplc="080A0001" w:tentative="1">
+      <w:start w:val="1"/>
+      <w:numFmt w:val="bullet"/>
+      <w:lvlText w:val=""/>
+      <w:lvlJc w:val="left"/>
+      <w:pPr>
+        <w:ind w:left="5040" w:hanging="360"/>
+      </w:pPr>
+      <w:rPr>
+        <w:rFonts w:ascii="Symbol" w:hAnsi="Symbol" w:hint="default"/>
+      </w:rPr>
+    </w:lvl>
+    <w:lvl w:ilvl="7" w:tplc="080A0003" w:tentative="1">
+      <w:start w:val="1"/>
+      <w:numFmt w:val="bullet"/>
+      <w:lvlText w:val="o"/>
+      <w:lvlJc w:val="left"/>
+      <w:pPr>
+        <w:ind w:left="5760" w:hanging="360"/>
+      </w:pPr>
+      <w:rPr>
+        <w:rFonts w:ascii="Courier New" w:hAnsi="Courier New" w:hint="default"/>
+      </w:rPr>
+    </w:lvl>
+    <w:lvl w:ilvl="8" w:tplc="080A0005" w:tentative="1">
+      <w:start w:val="1"/>
+      <w:numFmt w:val="bullet"/>
+      <w:lvlText w:val=""/>
+      <w:lvlJc w:val="left"/>
+      <w:pPr>
+        <w:ind w:left="6480" w:hanging="360"/>
+      </w:pPr>
+      <w:rPr>
+        <w:rFonts w:ascii="Wingdings" w:hAnsi="Wingdings" w:hint="default"/>
+      </w:rPr>
+    </w:lvl>
+  </w:abstractNum>
+  <w:abstractNum w:abstractNumId="6" w15:restartNumberingAfterBreak="0">
     <w:nsid w:val="5BB571DD"/>
     <w:multiLevelType w:val="hybridMultilevel"/>
     <w:tmpl w:val="56AA108E"/>
@@ -7514,7 +8145,7 @@
       </w:rPr>
     </w:lvl>
   </w:abstractNum>
-  <w:abstractNum w:abstractNumId="6" w15:restartNumberingAfterBreak="0">
+  <w:abstractNum w:abstractNumId="7" w15:restartNumberingAfterBreak="0">
     <w:nsid w:val="7C994F4D"/>
     <w:multiLevelType w:val="multilevel"/>
     <w:tmpl w:val="FD3EE86C"/>
@@ -7667,13 +8298,13 @@
     <w:abstractNumId w:val="0"/>
   </w:num>
   <w:num w:numId="2">
-    <w:abstractNumId w:val="6"/>
+    <w:abstractNumId w:val="7"/>
   </w:num>
   <w:num w:numId="3">
     <w:abstractNumId w:val="4"/>
   </w:num>
   <w:num w:numId="4">
-    <w:abstractNumId w:val="5"/>
+    <w:abstractNumId w:val="6"/>
   </w:num>
   <w:num w:numId="5">
     <w:abstractNumId w:val="2"/>
@@ -7683,6 +8314,9 @@
   </w:num>
   <w:num w:numId="7">
     <w:abstractNumId w:val="3"/>
+  </w:num>
+  <w:num w:numId="8">
+    <w:abstractNumId w:val="5"/>
   </w:num>
 </w:numbering>
 </file>

</xml_diff>